<commit_message>
not waving but drowning (json file handling)
</commit_message>
<xml_diff>
--- a/FinalReportCTP/CTP final report 16024897.docx
+++ b/FinalReportCTP/CTP final report 16024897.docx
@@ -1029,10 +1029,59 @@
         <w:rPr>
           <w:rFonts w:ascii="Verdana" w:hAnsi="Verdana"/>
           <w:noProof/>
-          <w:sz w:val="18"/>
-          <w:szCs w:val="18"/>
-        </w:rPr>
-        <w:t xml:space="preserve">The aim of this project was originally to produce an </w:t>
+          <w:color w:val="FF0000"/>
+          <w:sz w:val="18"/>
+          <w:szCs w:val="18"/>
+        </w:rPr>
+        <w:t>Healthcare/wellbeing/apps intro</w:t>
+      </w:r>
+    </w:p>
+    <w:p>
+      <w:pPr>
+        <w:pStyle w:val="ListParagraph"/>
+        <w:ind w:left="0"/>
+        <w:rPr>
+          <w:rFonts w:ascii="Verdana" w:hAnsi="Verdana"/>
+          <w:noProof/>
+          <w:sz w:val="18"/>
+          <w:szCs w:val="18"/>
+        </w:rPr>
+      </w:pPr>
+      <w:r>
+        <w:rPr>
+          <w:rFonts w:ascii="Verdana" w:hAnsi="Verdana"/>
+          <w:noProof/>
+          <w:sz w:val="18"/>
+          <w:szCs w:val="18"/>
+        </w:rPr>
+        <w:t>This project aims to</w:t>
+      </w:r>
+      <w:r>
+        <w:rPr>
+          <w:rFonts w:ascii="Verdana" w:hAnsi="Verdana"/>
+          <w:noProof/>
+          <w:sz w:val="18"/>
+          <w:szCs w:val="18"/>
+        </w:rPr>
+        <w:t xml:space="preserve"> </w:t>
+      </w:r>
+      <w:r>
+        <w:rPr>
+          <w:rFonts w:ascii="Verdana" w:hAnsi="Verdana"/>
+          <w:noProof/>
+          <w:sz w:val="18"/>
+          <w:szCs w:val="18"/>
+        </w:rPr>
+        <w:t>p</w:t>
+      </w:r>
+      <w:r>
+        <w:rPr>
+          <w:rFonts w:ascii="Verdana" w:hAnsi="Verdana"/>
+          <w:noProof/>
+          <w:sz w:val="18"/>
+          <w:szCs w:val="18"/>
+        </w:rPr>
+        <w:t xml:space="preserve">roduce an </w:t>
       </w:r>
       <w:r>
         <w:rPr>
@@ -1068,44 +1117,16 @@
           <w:sz w:val="18"/>
           <w:szCs w:val="18"/>
         </w:rPr>
-        <w:t>Through the research report</w:t>
-      </w:r>
-      <w:r>
-        <w:rPr>
-          <w:rFonts w:ascii="Verdana" w:hAnsi="Verdana"/>
-          <w:noProof/>
-          <w:sz w:val="18"/>
-          <w:szCs w:val="18"/>
-        </w:rPr>
-        <w:t>(</w:t>
-      </w:r>
-      <w:r>
-        <w:rPr>
-          <w:rFonts w:ascii="Verdana" w:hAnsi="Verdana"/>
-          <w:noProof/>
-          <w:color w:val="FF0000"/>
-          <w:sz w:val="18"/>
-          <w:szCs w:val="18"/>
-        </w:rPr>
-        <w:t>ref?</w:t>
-      </w:r>
-      <w:r>
-        <w:rPr>
-          <w:rFonts w:ascii="Verdana" w:hAnsi="Verdana"/>
-          <w:noProof/>
-          <w:sz w:val="18"/>
-          <w:szCs w:val="18"/>
-        </w:rPr>
-        <w:t>)</w:t>
-      </w:r>
-      <w:r>
-        <w:rPr>
-          <w:rFonts w:ascii="Verdana" w:hAnsi="Verdana"/>
-          <w:noProof/>
-          <w:sz w:val="18"/>
-          <w:szCs w:val="18"/>
-        </w:rPr>
-        <w:t>, 5 key lifestyle choices were identified as helping to contribute towards good mental health and general fitness:</w:t>
+        <w:t>Earlier research found</w:t>
+      </w:r>
+      <w:r>
+        <w:rPr>
+          <w:rFonts w:ascii="Verdana" w:hAnsi="Verdana"/>
+          <w:noProof/>
+          <w:sz w:val="18"/>
+          <w:szCs w:val="18"/>
+        </w:rPr>
+        <w:t xml:space="preserve"> 5 key lifestyle choices were identified as helping to contribute towards good mental health and general fitness:</w:t>
       </w:r>
     </w:p>
     <w:p>
@@ -1334,7 +1355,25 @@
           <w:sz w:val="18"/>
           <w:szCs w:val="18"/>
         </w:rPr>
-        <w:t>What sets this project apart from other health and wellbeing app is the use of game design (gamification) methods. As mentioned in the research report, fitness apps are the 9</w:t>
+        <w:t xml:space="preserve">What sets this project apart from other health and wellbeing app is the use of game design (gamification) methods. </w:t>
+      </w:r>
+      <w:r>
+        <w:rPr>
+          <w:rFonts w:ascii="Verdana" w:hAnsi="Verdana"/>
+          <w:noProof/>
+          <w:sz w:val="18"/>
+          <w:szCs w:val="18"/>
+        </w:rPr>
+        <w:t>F</w:t>
+      </w:r>
+      <w:r>
+        <w:rPr>
+          <w:rFonts w:ascii="Verdana" w:hAnsi="Verdana"/>
+          <w:noProof/>
+          <w:sz w:val="18"/>
+          <w:szCs w:val="18"/>
+        </w:rPr>
+        <w:t>itness apps are the 9</w:t>
       </w:r>
       <w:r>
         <w:rPr>
@@ -1425,19 +1464,29 @@
         <w:rPr>
           <w:rFonts w:ascii="Verdana" w:hAnsi="Verdana"/>
           <w:noProof/>
-          <w:sz w:val="18"/>
-          <w:szCs w:val="18"/>
-        </w:rPr>
-        <w:t xml:space="preserve">By using gamification methods, this project attempts to alleviate some of the negative feelings by ‘deriving the fun and engaging elements found in games’ (Chou, Y. 2015) and applying them for the purposes of </w:t>
-      </w:r>
-      <w:r>
-        <w:rPr>
-          <w:rFonts w:ascii="Verdana" w:hAnsi="Verdana"/>
-          <w:noProof/>
-          <w:sz w:val="18"/>
-          <w:szCs w:val="18"/>
-        </w:rPr>
-        <w:t>promoting healthy lifestyles and monitoring mood.</w:t>
+          <w:color w:val="FF0000"/>
+          <w:sz w:val="18"/>
+          <w:szCs w:val="18"/>
+        </w:rPr>
+        <w:t xml:space="preserve">Young people use apps lots – benefit of aiming at young people. </w:t>
+      </w:r>
+      <w:r>
+        <w:rPr>
+          <w:rFonts w:ascii="Verdana" w:hAnsi="Verdana"/>
+          <w:noProof/>
+          <w:sz w:val="18"/>
+          <w:szCs w:val="18"/>
+        </w:rPr>
+        <w:t xml:space="preserve">By using gamification methods, this project attempts to alleviate some of the negative feelings by ‘deriving the fun and engaging elements found in games’ (Chou, Y. 2015) and </w:t>
+      </w:r>
+      <w:r>
+        <w:rPr>
+          <w:rFonts w:ascii="Verdana" w:hAnsi="Verdana"/>
+          <w:noProof/>
+          <w:sz w:val="18"/>
+          <w:szCs w:val="18"/>
+        </w:rPr>
+        <w:t>applying them for the purposes of promoting healthy lifestyles and monitoring mood.</w:t>
       </w:r>
     </w:p>
     <w:p>
@@ -1657,6 +1706,15 @@
         </w:rPr>
         <w:t xml:space="preserve">and polished application </w:t>
       </w:r>
+      <w:r>
+        <w:rPr>
+          <w:rFonts w:ascii="Verdana" w:hAnsi="Verdana"/>
+          <w:noProof/>
+          <w:sz w:val="18"/>
+          <w:szCs w:val="18"/>
+        </w:rPr>
+        <w:t>experience</w:t>
+      </w:r>
     </w:p>
     <w:p>
       <w:pPr>
@@ -1679,7 +1737,7 @@
           <w:sz w:val="18"/>
           <w:szCs w:val="18"/>
         </w:rPr>
-        <w:t>Create a functioning android build of this app</w:t>
+        <w:t>Create a functioning android build</w:t>
       </w:r>
     </w:p>
     <w:p>
@@ -2140,15 +2198,47 @@
           <w:sz w:val="18"/>
           <w:szCs w:val="18"/>
         </w:rPr>
-        <w:t>Some of these were included in this project</w:t>
-      </w:r>
-      <w:r>
-        <w:rPr>
-          <w:rFonts w:ascii="Verdana" w:hAnsi="Verdana"/>
-          <w:sz w:val="18"/>
-          <w:szCs w:val="18"/>
-        </w:rPr>
-        <w:t>. One feature is that users can input how many hours they slept each night and view it on either a line graph or a bar chart (fig 2/3)</w:t>
+        <w:t xml:space="preserve">Some of these </w:t>
+      </w:r>
+      <w:r>
+        <w:rPr>
+          <w:rFonts w:ascii="Verdana" w:hAnsi="Verdana"/>
+          <w:sz w:val="18"/>
+          <w:szCs w:val="18"/>
+        </w:rPr>
+        <w:t>are</w:t>
+      </w:r>
+      <w:r>
+        <w:rPr>
+          <w:rFonts w:ascii="Verdana" w:hAnsi="Verdana"/>
+          <w:sz w:val="18"/>
+          <w:szCs w:val="18"/>
+        </w:rPr>
+        <w:t xml:space="preserve"> included in this project</w:t>
+      </w:r>
+      <w:r>
+        <w:rPr>
+          <w:rFonts w:ascii="Verdana" w:hAnsi="Verdana"/>
+          <w:sz w:val="18"/>
+          <w:szCs w:val="18"/>
+        </w:rPr>
+        <w:t xml:space="preserve">. One feature is that users </w:t>
+      </w:r>
+      <w:r>
+        <w:rPr>
+          <w:rFonts w:ascii="Verdana" w:hAnsi="Verdana"/>
+          <w:sz w:val="18"/>
+          <w:szCs w:val="18"/>
+        </w:rPr>
+        <w:t>will be able to</w:t>
+      </w:r>
+      <w:r>
+        <w:rPr>
+          <w:rFonts w:ascii="Verdana" w:hAnsi="Verdana"/>
+          <w:sz w:val="18"/>
+          <w:szCs w:val="18"/>
+        </w:rPr>
+        <w:t xml:space="preserve"> input how many hours they slept each night and view it on either a line graph or a bar chart (fig 2/3)</w:t>
       </w:r>
       <w:r>
         <w:rPr>
@@ -2259,7 +2349,16 @@
         </w:r>
       </w:fldSimple>
       <w:r>
-        <w:t xml:space="preserve"> User options for sleep </w:t>
+        <w:t>Page showing</w:t>
+      </w:r>
+      <w:r>
+        <w:t xml:space="preserve"> </w:t>
+      </w:r>
+      <w:r>
+        <w:t>u</w:t>
+      </w:r>
+      <w:r>
+        <w:t xml:space="preserve">ser options for sleep </w:t>
       </w:r>
     </w:p>
     <w:p>
@@ -2407,27 +2506,26 @@
       <w:pPr>
         <w:jc w:val="both"/>
         <w:rPr>
-          <w:rFonts w:ascii="Arial" w:hAnsi="Arial" w:cs="Arial"/>
+          <w:rFonts w:ascii="Verdana" w:hAnsi="Verdana"/>
+          <w:sz w:val="18"/>
+          <w:szCs w:val="18"/>
+        </w:rPr>
+      </w:pPr>
+      <w:r>
+        <w:rPr>
+          <w:rFonts w:ascii="Verdana" w:hAnsi="Verdana"/>
+          <w:sz w:val="18"/>
+          <w:szCs w:val="18"/>
+        </w:rPr>
+        <w:t>This worked well as users can choose how to visualise their own data. Through general feedback</w:t>
+      </w:r>
+      <w:r>
+        <w:rPr>
+          <w:rFonts w:ascii="Verdana" w:hAnsi="Verdana"/>
           <w:color w:val="FF0000"/>
           <w:sz w:val="18"/>
           <w:szCs w:val="18"/>
         </w:rPr>
-      </w:pPr>
-      <w:r>
-        <w:rPr>
-          <w:rFonts w:ascii="Verdana" w:hAnsi="Verdana"/>
-          <w:sz w:val="18"/>
-          <w:szCs w:val="18"/>
-        </w:rPr>
-        <w:t>This worked well as users can choose how to visualise their own data. Through general feedback</w:t>
-      </w:r>
-      <w:r>
-        <w:rPr>
-          <w:rFonts w:ascii="Verdana" w:hAnsi="Verdana"/>
-          <w:color w:val="FF0000"/>
-          <w:sz w:val="18"/>
-          <w:szCs w:val="18"/>
-        </w:rPr>
         <w:t xml:space="preserve"> (evidence?)</w:t>
       </w:r>
       <w:r>
@@ -2436,32 +2534,7 @@
           <w:sz w:val="18"/>
           <w:szCs w:val="18"/>
         </w:rPr>
-        <w:t xml:space="preserve"> at a public demonstration at Colston Hall, changes were made to make it clearer where and how to input data. Through the use of a graph, users can see how they slept each night, and identify what habits help them sleep and which do not. Sleeping at regular times also helps improve the quality of sleep </w:t>
-      </w:r>
-      <w:r>
-        <w:rPr>
-          <w:rFonts w:ascii="Verdana" w:hAnsi="Verdana"/>
-          <w:color w:val="FF0000"/>
-          <w:sz w:val="18"/>
-          <w:szCs w:val="18"/>
-        </w:rPr>
-        <w:t>(find stats that aren’t NHS)</w:t>
-      </w:r>
-      <w:r>
-        <w:rPr>
-          <w:rFonts w:ascii="Verdana" w:hAnsi="Verdana"/>
-          <w:sz w:val="18"/>
-          <w:szCs w:val="18"/>
-        </w:rPr>
-        <w:t xml:space="preserve"> so allowing users to keep a routine could contribute to better sleep and therefore better healt</w:t>
-      </w:r>
-      <w:r>
-        <w:rPr>
-          <w:rFonts w:ascii="Verdana" w:hAnsi="Verdana"/>
-          <w:sz w:val="18"/>
-          <w:szCs w:val="18"/>
-        </w:rPr>
-        <w:t>h (as found in earlier research).</w:t>
+        <w:t xml:space="preserve"> at a public demonstration at Colston Hall, changes were made to make it clearer where and how to input data. </w:t>
       </w:r>
     </w:p>
     <w:p>
@@ -2469,6 +2542,501 @@
         <w:jc w:val="both"/>
         <w:rPr>
           <w:rFonts w:ascii="Verdana" w:hAnsi="Verdana"/>
+          <w:sz w:val="18"/>
+          <w:szCs w:val="18"/>
+        </w:rPr>
+      </w:pPr>
+      <w:r>
+        <w:rPr>
+          <w:rFonts w:ascii="Verdana" w:hAnsi="Verdana"/>
+          <w:sz w:val="18"/>
+          <w:szCs w:val="18"/>
+        </w:rPr>
+        <w:t xml:space="preserve">Through the use of a graph, users </w:t>
+      </w:r>
+      <w:r>
+        <w:rPr>
+          <w:rFonts w:ascii="Verdana" w:hAnsi="Verdana"/>
+          <w:sz w:val="18"/>
+          <w:szCs w:val="18"/>
+        </w:rPr>
+        <w:t>will be able</w:t>
+      </w:r>
+      <w:r>
+        <w:rPr>
+          <w:rFonts w:ascii="Verdana" w:hAnsi="Verdana"/>
+          <w:sz w:val="18"/>
+          <w:szCs w:val="18"/>
+        </w:rPr>
+        <w:t xml:space="preserve"> see how they slept each night, and </w:t>
+      </w:r>
+      <w:r>
+        <w:rPr>
+          <w:rFonts w:ascii="Verdana" w:hAnsi="Verdana"/>
+          <w:sz w:val="18"/>
+          <w:szCs w:val="18"/>
+        </w:rPr>
+        <w:t xml:space="preserve">potentially </w:t>
+      </w:r>
+      <w:r>
+        <w:rPr>
+          <w:rFonts w:ascii="Verdana" w:hAnsi="Verdana"/>
+          <w:sz w:val="18"/>
+          <w:szCs w:val="18"/>
+        </w:rPr>
+        <w:t xml:space="preserve">identify what habits help them sleep and which do not. Sleeping at regular times </w:t>
+      </w:r>
+      <w:r>
+        <w:rPr>
+          <w:rFonts w:ascii="Verdana" w:hAnsi="Verdana"/>
+          <w:sz w:val="18"/>
+          <w:szCs w:val="18"/>
+        </w:rPr>
+        <w:t>has shown to improve</w:t>
+      </w:r>
+      <w:r>
+        <w:rPr>
+          <w:rFonts w:ascii="Verdana" w:hAnsi="Verdana"/>
+          <w:sz w:val="18"/>
+          <w:szCs w:val="18"/>
+        </w:rPr>
+        <w:t xml:space="preserve"> </w:t>
+      </w:r>
+      <w:r>
+        <w:rPr>
+          <w:rFonts w:ascii="Verdana" w:hAnsi="Verdana"/>
+          <w:sz w:val="18"/>
+          <w:szCs w:val="18"/>
+        </w:rPr>
+        <w:t xml:space="preserve">quality of sleep </w:t>
+      </w:r>
+      <w:r>
+        <w:rPr>
+          <w:rFonts w:ascii="Verdana" w:hAnsi="Verdana"/>
+          <w:sz w:val="18"/>
+          <w:szCs w:val="18"/>
+        </w:rPr>
+        <w:t>and wellbeing in children and adults.</w:t>
+      </w:r>
+      <w:r>
+        <w:t xml:space="preserve"> </w:t>
+      </w:r>
+      <w:r>
+        <w:rPr>
+          <w:rFonts w:ascii="Verdana" w:hAnsi="Verdana"/>
+          <w:sz w:val="18"/>
+          <w:szCs w:val="18"/>
+        </w:rPr>
+        <w:t>(</w:t>
+      </w:r>
+      <w:proofErr w:type="spellStart"/>
+      <w:r>
+        <w:rPr>
+          <w:rFonts w:ascii="Verdana" w:hAnsi="Verdana"/>
+          <w:sz w:val="18"/>
+          <w:szCs w:val="18"/>
+        </w:rPr>
+        <w:t>Zisberg</w:t>
+      </w:r>
+      <w:proofErr w:type="spellEnd"/>
+      <w:r>
+        <w:rPr>
+          <w:rFonts w:ascii="Verdana" w:hAnsi="Verdana"/>
+          <w:sz w:val="18"/>
+          <w:szCs w:val="18"/>
+        </w:rPr>
+        <w:t>, Gur-</w:t>
+      </w:r>
+      <w:proofErr w:type="spellStart"/>
+      <w:r>
+        <w:rPr>
+          <w:rFonts w:ascii="Verdana" w:hAnsi="Verdana"/>
+          <w:sz w:val="18"/>
+          <w:szCs w:val="18"/>
+        </w:rPr>
+        <w:t>Yaish</w:t>
+      </w:r>
+      <w:proofErr w:type="spellEnd"/>
+      <w:r>
+        <w:rPr>
+          <w:rFonts w:ascii="Verdana" w:hAnsi="Verdana"/>
+          <w:sz w:val="18"/>
+          <w:szCs w:val="18"/>
+        </w:rPr>
+        <w:t xml:space="preserve"> and </w:t>
+      </w:r>
+      <w:proofErr w:type="spellStart"/>
+      <w:r>
+        <w:rPr>
+          <w:rFonts w:ascii="Verdana" w:hAnsi="Verdana"/>
+          <w:sz w:val="18"/>
+          <w:szCs w:val="18"/>
+        </w:rPr>
+        <w:t>Shochat</w:t>
+      </w:r>
+      <w:proofErr w:type="spellEnd"/>
+      <w:r>
+        <w:rPr>
+          <w:rFonts w:ascii="Verdana" w:hAnsi="Verdana"/>
+          <w:sz w:val="18"/>
+          <w:szCs w:val="18"/>
+        </w:rPr>
+        <w:t>, 2010)</w:t>
+      </w:r>
+      <w:r>
+        <w:rPr>
+          <w:rFonts w:ascii="Verdana" w:hAnsi="Verdana"/>
+          <w:sz w:val="18"/>
+          <w:szCs w:val="18"/>
+        </w:rPr>
+        <w:t xml:space="preserve"> </w:t>
+      </w:r>
+      <w:r>
+        <w:rPr>
+          <w:rFonts w:ascii="Verdana" w:hAnsi="Verdana"/>
+          <w:sz w:val="18"/>
+          <w:szCs w:val="18"/>
+        </w:rPr>
+        <w:t>(Mindell and Williamson, 2018)</w:t>
+      </w:r>
+      <w:r>
+        <w:rPr>
+          <w:rFonts w:ascii="Verdana" w:hAnsi="Verdana"/>
+          <w:sz w:val="18"/>
+          <w:szCs w:val="18"/>
+        </w:rPr>
+        <w:t>.</w:t>
+      </w:r>
+      <w:r>
+        <w:rPr>
+          <w:rFonts w:ascii="Verdana" w:hAnsi="Verdana"/>
+          <w:sz w:val="18"/>
+          <w:szCs w:val="18"/>
+        </w:rPr>
+        <w:t xml:space="preserve"> </w:t>
+      </w:r>
+      <w:r>
+        <w:rPr>
+          <w:rFonts w:ascii="Verdana" w:hAnsi="Verdana"/>
+          <w:sz w:val="18"/>
+          <w:szCs w:val="18"/>
+        </w:rPr>
+        <w:t xml:space="preserve">By </w:t>
+      </w:r>
+      <w:r>
+        <w:rPr>
+          <w:rFonts w:ascii="Verdana" w:hAnsi="Verdana"/>
+          <w:sz w:val="18"/>
+          <w:szCs w:val="18"/>
+        </w:rPr>
+        <w:t>helping</w:t>
+      </w:r>
+      <w:r>
+        <w:rPr>
+          <w:rFonts w:ascii="Verdana" w:hAnsi="Verdana"/>
+          <w:sz w:val="18"/>
+          <w:szCs w:val="18"/>
+        </w:rPr>
+        <w:t xml:space="preserve"> users to keep a </w:t>
+      </w:r>
+      <w:r>
+        <w:rPr>
+          <w:rFonts w:ascii="Verdana" w:hAnsi="Verdana"/>
+          <w:sz w:val="18"/>
+          <w:szCs w:val="18"/>
+        </w:rPr>
+        <w:t xml:space="preserve">sleep </w:t>
+      </w:r>
+      <w:r>
+        <w:rPr>
+          <w:rFonts w:ascii="Verdana" w:hAnsi="Verdana"/>
+          <w:sz w:val="18"/>
+          <w:szCs w:val="18"/>
+        </w:rPr>
+        <w:t>routine</w:t>
+      </w:r>
+      <w:r>
+        <w:rPr>
+          <w:rFonts w:ascii="Verdana" w:hAnsi="Verdana"/>
+          <w:sz w:val="18"/>
+          <w:szCs w:val="18"/>
+        </w:rPr>
+        <w:t xml:space="preserve">, the app </w:t>
+      </w:r>
+      <w:r>
+        <w:rPr>
+          <w:rFonts w:ascii="Verdana" w:hAnsi="Verdana"/>
+          <w:sz w:val="18"/>
+          <w:szCs w:val="18"/>
+        </w:rPr>
+        <w:t xml:space="preserve">could contribute to better sleep </w:t>
+      </w:r>
+      <w:r>
+        <w:rPr>
+          <w:rFonts w:ascii="Verdana" w:hAnsi="Verdana"/>
+          <w:sz w:val="18"/>
+          <w:szCs w:val="18"/>
+        </w:rPr>
+        <w:t xml:space="preserve">(and therefore better health </w:t>
+      </w:r>
+      <w:r>
+        <w:rPr>
+          <w:rFonts w:ascii="Verdana" w:hAnsi="Verdana"/>
+          <w:sz w:val="18"/>
+          <w:szCs w:val="18"/>
+        </w:rPr>
+        <w:fldChar w:fldCharType="begin"/>
+      </w:r>
+      <w:r>
+        <w:rPr>
+          <w:rFonts w:ascii="Verdana" w:hAnsi="Verdana"/>
+          <w:sz w:val="18"/>
+          <w:szCs w:val="18"/>
+        </w:rPr>
+        <w:instrText>ADDIN RW.CITE{{doc:5dea91a2e4b0b601a8ad5c58 Jagannath,Aarti 2013}}</w:instrText>
+      </w:r>
+      <w:r>
+        <w:rPr>
+          <w:rFonts w:ascii="Verdana" w:hAnsi="Verdana"/>
+          <w:sz w:val="18"/>
+          <w:szCs w:val="18"/>
+        </w:rPr>
+        <w:fldChar w:fldCharType="separate"/>
+      </w:r>
+      <w:r>
+        <w:rPr>
+          <w:rFonts w:ascii="Verdana" w:hAnsi="Verdana"/>
+          <w:bCs/>
+          <w:sz w:val="18"/>
+          <w:szCs w:val="18"/>
+          <w:lang w:val="en-US"/>
+        </w:rPr>
+        <w:t xml:space="preserve">(Jagannath, </w:t>
+      </w:r>
+      <w:proofErr w:type="spellStart"/>
+      <w:r>
+        <w:rPr>
+          <w:rFonts w:ascii="Verdana" w:hAnsi="Verdana"/>
+          <w:bCs/>
+          <w:sz w:val="18"/>
+          <w:szCs w:val="18"/>
+          <w:lang w:val="en-US"/>
+        </w:rPr>
+        <w:t>Peirson</w:t>
+      </w:r>
+      <w:proofErr w:type="spellEnd"/>
+      <w:r>
+        <w:rPr>
+          <w:rFonts w:ascii="Verdana" w:hAnsi="Verdana"/>
+          <w:bCs/>
+          <w:sz w:val="18"/>
+          <w:szCs w:val="18"/>
+          <w:lang w:val="en-US"/>
+        </w:rPr>
+        <w:t xml:space="preserve"> and Foster, 2013)</w:t>
+      </w:r>
+      <w:r>
+        <w:rPr>
+          <w:rFonts w:ascii="Verdana" w:hAnsi="Verdana"/>
+          <w:sz w:val="18"/>
+          <w:szCs w:val="18"/>
+        </w:rPr>
+        <w:fldChar w:fldCharType="end"/>
+      </w:r>
+      <w:r>
+        <w:rPr>
+          <w:rFonts w:ascii="Verdana" w:hAnsi="Verdana"/>
+          <w:sz w:val="18"/>
+          <w:szCs w:val="18"/>
+        </w:rPr>
+        <w:t xml:space="preserve">) </w:t>
+      </w:r>
+      <w:r>
+        <w:rPr>
+          <w:rFonts w:ascii="Verdana" w:hAnsi="Verdana"/>
+          <w:sz w:val="18"/>
+          <w:szCs w:val="18"/>
+        </w:rPr>
+        <w:t>and</w:t>
+      </w:r>
+      <w:r>
+        <w:rPr>
+          <w:rFonts w:ascii="Verdana" w:hAnsi="Verdana"/>
+          <w:sz w:val="18"/>
+          <w:szCs w:val="18"/>
+        </w:rPr>
+        <w:t xml:space="preserve"> better wellbeing.</w:t>
+      </w:r>
+    </w:p>
+    <w:p>
+      <w:pPr>
+        <w:jc w:val="both"/>
+        <w:rPr>
+          <w:rFonts w:ascii="Verdana" w:hAnsi="Verdana"/>
+          <w:sz w:val="18"/>
+          <w:szCs w:val="18"/>
+        </w:rPr>
+      </w:pPr>
+    </w:p>
+    <w:p>
+      <w:pPr>
+        <w:jc w:val="both"/>
+        <w:rPr>
+          <w:rFonts w:ascii="Verdana" w:hAnsi="Verdana"/>
+          <w:sz w:val="18"/>
+          <w:szCs w:val="18"/>
+        </w:rPr>
+      </w:pPr>
+      <w:r>
+        <w:rPr>
+          <w:rFonts w:ascii="Verdana" w:hAnsi="Verdana"/>
+          <w:sz w:val="18"/>
+          <w:szCs w:val="18"/>
+        </w:rPr>
+        <w:t>/Section about calculator/</w:t>
+      </w:r>
+      <w:r>
+        <w:rPr>
+          <w:rFonts w:ascii="Verdana" w:hAnsi="Verdana"/>
+          <w:sz w:val="18"/>
+          <w:szCs w:val="18"/>
+        </w:rPr>
+        <w:t xml:space="preserve"> </w:t>
+      </w:r>
+    </w:p>
+    <w:p>
+      <w:pPr>
+        <w:jc w:val="both"/>
+        <w:rPr>
+          <w:rFonts w:ascii="Verdana" w:hAnsi="Verdana"/>
+          <w:sz w:val="18"/>
+          <w:szCs w:val="18"/>
+        </w:rPr>
+      </w:pPr>
+      <w:r>
+        <w:rPr>
+          <w:noProof/>
+        </w:rPr>
+        <w:lastRenderedPageBreak/>
+        <w:drawing>
+          <wp:inline distT="0" distB="0" distL="0" distR="0" wp14:anchorId="61B00FA5" wp14:editId="07876E1B">
+            <wp:extent cx="2867660" cy="4846320"/>
+            <wp:effectExtent l="0" t="0" r="8890" b="0"/>
+            <wp:docPr id="6" name="Picture 6"/>
+            <wp:cNvGraphicFramePr>
+              <a:graphicFrameLocks xmlns:a="http://schemas.openxmlformats.org/drawingml/2006/main" noChangeAspect="1"/>
+            </wp:cNvGraphicFramePr>
+            <a:graphic xmlns:a="http://schemas.openxmlformats.org/drawingml/2006/main">
+              <a:graphicData uri="http://schemas.openxmlformats.org/drawingml/2006/picture">
+                <pic:pic xmlns:pic="http://schemas.openxmlformats.org/drawingml/2006/picture">
+                  <pic:nvPicPr>
+                    <pic:cNvPr id="1" name=""/>
+                    <pic:cNvPicPr/>
+                  </pic:nvPicPr>
+                  <pic:blipFill>
+                    <a:blip r:embed="rId17"/>
+                    <a:stretch>
+                      <a:fillRect/>
+                    </a:stretch>
+                  </pic:blipFill>
+                  <pic:spPr>
+                    <a:xfrm>
+                      <a:off x="0" y="0"/>
+                      <a:ext cx="2867660" cy="4846320"/>
+                    </a:xfrm>
+                    <a:prstGeom prst="rect">
+                      <a:avLst/>
+                    </a:prstGeom>
+                  </pic:spPr>
+                </pic:pic>
+              </a:graphicData>
+            </a:graphic>
+          </wp:inline>
+        </w:drawing>
+      </w:r>
+      <w:r>
+        <w:rPr>
+          <w:noProof/>
+        </w:rPr>
+        <w:t xml:space="preserve"> </w:t>
+      </w:r>
+      <w:r>
+        <w:rPr>
+          <w:noProof/>
+        </w:rPr>
+        <w:lastRenderedPageBreak/>
+        <w:drawing>
+          <wp:inline distT="0" distB="0" distL="0" distR="0" wp14:anchorId="07FB779C" wp14:editId="5E161BFE">
+            <wp:extent cx="2867660" cy="4951730"/>
+            <wp:effectExtent l="0" t="0" r="8890" b="1270"/>
+            <wp:docPr id="7" name="Picture 7"/>
+            <wp:cNvGraphicFramePr>
+              <a:graphicFrameLocks xmlns:a="http://schemas.openxmlformats.org/drawingml/2006/main" noChangeAspect="1"/>
+            </wp:cNvGraphicFramePr>
+            <a:graphic xmlns:a="http://schemas.openxmlformats.org/drawingml/2006/main">
+              <a:graphicData uri="http://schemas.openxmlformats.org/drawingml/2006/picture">
+                <pic:pic xmlns:pic="http://schemas.openxmlformats.org/drawingml/2006/picture">
+                  <pic:nvPicPr>
+                    <pic:cNvPr id="1" name=""/>
+                    <pic:cNvPicPr/>
+                  </pic:nvPicPr>
+                  <pic:blipFill>
+                    <a:blip r:embed="rId18"/>
+                    <a:stretch>
+                      <a:fillRect/>
+                    </a:stretch>
+                  </pic:blipFill>
+                  <pic:spPr>
+                    <a:xfrm>
+                      <a:off x="0" y="0"/>
+                      <a:ext cx="2867660" cy="4951730"/>
+                    </a:xfrm>
+                    <a:prstGeom prst="rect">
+                      <a:avLst/>
+                    </a:prstGeom>
+                  </pic:spPr>
+                </pic:pic>
+              </a:graphicData>
+            </a:graphic>
+          </wp:inline>
+        </w:drawing>
+      </w:r>
+    </w:p>
+    <w:p>
+      <w:pPr>
+        <w:jc w:val="both"/>
+        <w:rPr>
+          <w:rFonts w:ascii="Verdana" w:hAnsi="Verdana"/>
+          <w:sz w:val="18"/>
+          <w:szCs w:val="18"/>
+        </w:rPr>
+      </w:pPr>
+    </w:p>
+    <w:p>
+      <w:pPr>
+        <w:rPr>
+          <w:rFonts w:ascii="Verdana" w:hAnsi="Verdana"/>
+          <w:b/>
+          <w:sz w:val="18"/>
+          <w:szCs w:val="18"/>
+        </w:rPr>
+      </w:pPr>
+      <w:r>
+        <w:rPr>
+          <w:rFonts w:ascii="Verdana" w:hAnsi="Verdana"/>
+          <w:b/>
+          <w:sz w:val="18"/>
+          <w:szCs w:val="18"/>
+        </w:rPr>
+        <w:br w:type="page"/>
+      </w:r>
+    </w:p>
+    <w:p>
+      <w:pPr>
+        <w:jc w:val="both"/>
+        <w:rPr>
+          <w:rFonts w:ascii="Verdana" w:hAnsi="Verdana"/>
+          <w:b/>
           <w:sz w:val="18"/>
           <w:szCs w:val="18"/>
         </w:rPr>
@@ -2683,6 +3251,61 @@
           <w:szCs w:val="18"/>
         </w:rPr>
         <w:t xml:space="preserve"> in alphabetical order)</w:t>
+      </w:r>
+    </w:p>
+    <w:p>
+      <w:pPr>
+        <w:pStyle w:val="NormalWeb"/>
+        <w:shd w:val="clear" w:color="auto" w:fill="FFFFFF"/>
+        <w:rPr>
+          <w:rFonts w:ascii="Verdana" w:hAnsi="Verdana" w:cs="Helvetica"/>
+          <w:sz w:val="18"/>
+          <w:szCs w:val="18"/>
+        </w:rPr>
+      </w:pPr>
+      <w:r>
+        <w:rPr>
+          <w:rFonts w:ascii="Verdana" w:hAnsi="Verdana" w:cs="Helvetica"/>
+          <w:sz w:val="18"/>
+          <w:szCs w:val="18"/>
+        </w:rPr>
+        <w:t xml:space="preserve">Jagannath, A., </w:t>
+      </w:r>
+      <w:proofErr w:type="spellStart"/>
+      <w:r>
+        <w:rPr>
+          <w:rFonts w:ascii="Verdana" w:hAnsi="Verdana" w:cs="Helvetica"/>
+          <w:sz w:val="18"/>
+          <w:szCs w:val="18"/>
+        </w:rPr>
+        <w:t>Peirson</w:t>
+      </w:r>
+      <w:proofErr w:type="spellEnd"/>
+      <w:r>
+        <w:rPr>
+          <w:rFonts w:ascii="Verdana" w:hAnsi="Verdana" w:cs="Helvetica"/>
+          <w:sz w:val="18"/>
+          <w:szCs w:val="18"/>
+        </w:rPr>
+        <w:t>, S. N. and Foster, R. G. (2013) Sleep and circadian rhythm disruption in neuropsychiatric illness. </w:t>
+      </w:r>
+      <w:r>
+        <w:rPr>
+          <w:rFonts w:ascii="Verdana" w:hAnsi="Verdana" w:cs="Helvetica"/>
+          <w:i/>
+          <w:iCs/>
+          <w:sz w:val="18"/>
+          <w:szCs w:val="18"/>
+        </w:rPr>
+        <w:t>Current Opinion in Neurobiology</w:t>
+      </w:r>
+      <w:r>
+        <w:rPr>
+          <w:rFonts w:ascii="Verdana" w:hAnsi="Verdana" w:cs="Helvetica"/>
+          <w:sz w:val="18"/>
+          <w:szCs w:val="18"/>
+        </w:rPr>
+        <w:t> [online]. 23(5), pp. 888-894.</w:t>
       </w:r>
     </w:p>
     <w:p>
@@ -2873,16 +3496,7 @@
           <w:sz w:val="18"/>
           <w:szCs w:val="18"/>
         </w:rPr>
-        <w:t xml:space="preserve"> you have read around this </w:t>
-      </w:r>
-      <w:r>
-        <w:rPr>
-          <w:rFonts w:ascii="Verdana" w:hAnsi="Verdana"/>
-          <w:noProof/>
-          <w:sz w:val="18"/>
-          <w:szCs w:val="18"/>
-        </w:rPr>
-        <w:t>topic</w:t>
+        <w:t xml:space="preserve"> you have read around this topic</w:t>
       </w:r>
       <w:r>
         <w:rPr>
@@ -3042,7 +3656,7 @@
         </w:rPr>
         <w:t xml:space="preserve">[Online] Available from </w:t>
       </w:r>
-      <w:hyperlink r:id="rId17" w:history="1">
+      <w:hyperlink r:id="rId19" w:history="1">
         <w:r>
           <w:rPr>
             <w:rStyle w:val="Hyperlink"/>
@@ -4686,6 +5300,119 @@
     </w:lvl>
   </w:abstractNum>
   <w:abstractNum w:abstractNumId="8" w15:restartNumberingAfterBreak="0">
+    <w:nsid w:val="78866FB1"/>
+    <w:multiLevelType w:val="hybridMultilevel"/>
+    <w:tmpl w:val="778CB632"/>
+    <w:lvl w:ilvl="0" w:tplc="08090001">
+      <w:start w:val="1"/>
+      <w:numFmt w:val="bullet"/>
+      <w:lvlText w:val=""/>
+      <w:lvlJc w:val="left"/>
+      <w:pPr>
+        <w:ind w:left="720" w:hanging="360"/>
+      </w:pPr>
+      <w:rPr>
+        <w:rFonts w:ascii="Symbol" w:hAnsi="Symbol" w:hint="default"/>
+      </w:rPr>
+    </w:lvl>
+    <w:lvl w:ilvl="1" w:tplc="08090003">
+      <w:start w:val="1"/>
+      <w:numFmt w:val="bullet"/>
+      <w:lvlText w:val="o"/>
+      <w:lvlJc w:val="left"/>
+      <w:pPr>
+        <w:ind w:left="1440" w:hanging="360"/>
+      </w:pPr>
+      <w:rPr>
+        <w:rFonts w:ascii="Courier New" w:hAnsi="Courier New" w:cs="Courier New" w:hint="default"/>
+      </w:rPr>
+    </w:lvl>
+    <w:lvl w:ilvl="2" w:tplc="08090005">
+      <w:start w:val="1"/>
+      <w:numFmt w:val="bullet"/>
+      <w:lvlText w:val=""/>
+      <w:lvlJc w:val="left"/>
+      <w:pPr>
+        <w:ind w:left="2160" w:hanging="360"/>
+      </w:pPr>
+      <w:rPr>
+        <w:rFonts w:ascii="Wingdings" w:hAnsi="Wingdings" w:hint="default"/>
+      </w:rPr>
+    </w:lvl>
+    <w:lvl w:ilvl="3" w:tplc="08090001">
+      <w:start w:val="1"/>
+      <w:numFmt w:val="bullet"/>
+      <w:lvlText w:val=""/>
+      <w:lvlJc w:val="left"/>
+      <w:pPr>
+        <w:ind w:left="2880" w:hanging="360"/>
+      </w:pPr>
+      <w:rPr>
+        <w:rFonts w:ascii="Symbol" w:hAnsi="Symbol" w:hint="default"/>
+      </w:rPr>
+    </w:lvl>
+    <w:lvl w:ilvl="4" w:tplc="08090003">
+      <w:start w:val="1"/>
+      <w:numFmt w:val="bullet"/>
+      <w:lvlText w:val="o"/>
+      <w:lvlJc w:val="left"/>
+      <w:pPr>
+        <w:ind w:left="3600" w:hanging="360"/>
+      </w:pPr>
+      <w:rPr>
+        <w:rFonts w:ascii="Courier New" w:hAnsi="Courier New" w:cs="Courier New" w:hint="default"/>
+      </w:rPr>
+    </w:lvl>
+    <w:lvl w:ilvl="5" w:tplc="08090005">
+      <w:start w:val="1"/>
+      <w:numFmt w:val="bullet"/>
+      <w:lvlText w:val=""/>
+      <w:lvlJc w:val="left"/>
+      <w:pPr>
+        <w:ind w:left="4320" w:hanging="360"/>
+      </w:pPr>
+      <w:rPr>
+        <w:rFonts w:ascii="Wingdings" w:hAnsi="Wingdings" w:hint="default"/>
+      </w:rPr>
+    </w:lvl>
+    <w:lvl w:ilvl="6" w:tplc="08090001">
+      <w:start w:val="1"/>
+      <w:numFmt w:val="bullet"/>
+      <w:lvlText w:val=""/>
+      <w:lvlJc w:val="left"/>
+      <w:pPr>
+        <w:ind w:left="5040" w:hanging="360"/>
+      </w:pPr>
+      <w:rPr>
+        <w:rFonts w:ascii="Symbol" w:hAnsi="Symbol" w:hint="default"/>
+      </w:rPr>
+    </w:lvl>
+    <w:lvl w:ilvl="7" w:tplc="08090003">
+      <w:start w:val="1"/>
+      <w:numFmt w:val="bullet"/>
+      <w:lvlText w:val="o"/>
+      <w:lvlJc w:val="left"/>
+      <w:pPr>
+        <w:ind w:left="5760" w:hanging="360"/>
+      </w:pPr>
+      <w:rPr>
+        <w:rFonts w:ascii="Courier New" w:hAnsi="Courier New" w:cs="Courier New" w:hint="default"/>
+      </w:rPr>
+    </w:lvl>
+    <w:lvl w:ilvl="8" w:tplc="08090005">
+      <w:start w:val="1"/>
+      <w:numFmt w:val="bullet"/>
+      <w:lvlText w:val=""/>
+      <w:lvlJc w:val="left"/>
+      <w:pPr>
+        <w:ind w:left="6480" w:hanging="360"/>
+      </w:pPr>
+      <w:rPr>
+        <w:rFonts w:ascii="Wingdings" w:hAnsi="Wingdings" w:hint="default"/>
+      </w:rPr>
+    </w:lvl>
+  </w:abstractNum>
+  <w:abstractNum w:abstractNumId="9" w15:restartNumberingAfterBreak="0">
     <w:nsid w:val="79946FF2"/>
     <w:multiLevelType w:val="hybridMultilevel"/>
     <w:tmpl w:val="61E4D552"/>
@@ -4798,7 +5525,7 @@
       </w:rPr>
     </w:lvl>
   </w:abstractNum>
-  <w:abstractNum w:abstractNumId="9" w15:restartNumberingAfterBreak="0">
+  <w:abstractNum w:abstractNumId="10" w15:restartNumberingAfterBreak="0">
     <w:nsid w:val="79DA74FB"/>
     <w:multiLevelType w:val="hybridMultilevel"/>
     <w:tmpl w:val="221E1A96"/>
@@ -4936,10 +5663,22 @@
     <w:abstractNumId w:val="4"/>
   </w:num>
   <w:num w:numId="9">
+    <w:abstractNumId w:val="10"/>
+  </w:num>
+  <w:num w:numId="10">
     <w:abstractNumId w:val="9"/>
   </w:num>
-  <w:num w:numId="10">
+  <w:num w:numId="11">
     <w:abstractNumId w:val="8"/>
+    <w:lvlOverride w:ilvl="0"/>
+    <w:lvlOverride w:ilvl="1"/>
+    <w:lvlOverride w:ilvl="2"/>
+    <w:lvlOverride w:ilvl="3"/>
+    <w:lvlOverride w:ilvl="4"/>
+    <w:lvlOverride w:ilvl="5"/>
+    <w:lvlOverride w:ilvl="6"/>
+    <w:lvlOverride w:ilvl="7"/>
+    <w:lvlOverride w:ilvl="8"/>
   </w:num>
 </w:numbering>
 </file>
@@ -5937,6 +6676,20 @@
       <w:szCs w:val="18"/>
     </w:rPr>
   </w:style>
+  <w:style w:type="paragraph" w:styleId="NormalWeb">
+    <w:name w:val="Normal (Web)"/>
+    <w:basedOn w:val="Normal"/>
+    <w:uiPriority w:val="99"/>
+    <w:unhideWhenUsed/>
+    <w:rsid w:val="00621850"/>
+    <w:pPr>
+      <w:spacing w:before="100" w:beforeAutospacing="1" w:after="100" w:afterAutospacing="1"/>
+    </w:pPr>
+    <w:rPr>
+      <w:rFonts w:ascii="Times New Roman" w:eastAsia="Times New Roman" w:hAnsi="Times New Roman" w:cs="Times New Roman"/>
+      <w:lang w:eastAsia="en-GB"/>
+    </w:rPr>
+  </w:style>
 </w:styles>
 </file>
 
@@ -6265,7 +7018,7 @@
 </file>
 
 <file path=customXml/itemProps1.xml><?xml version="1.0" encoding="utf-8"?>
-<ds:datastoreItem xmlns:ds="http://schemas.openxmlformats.org/officeDocument/2006/customXml" ds:itemID="{C1ABCD8A-F858-442C-9927-FD410F17B37E}">
+<ds:datastoreItem xmlns:ds="http://schemas.openxmlformats.org/officeDocument/2006/customXml" ds:itemID="{C420D30D-F5B7-417C-ACEC-B55FC1987DAF}">
   <ds:schemaRefs>
     <ds:schemaRef ds:uri="http://schemas.openxmlformats.org/officeDocument/2006/bibliography"/>
   </ds:schemaRefs>

</xml_diff>